<commit_message>
did something in college
</commit_message>
<xml_diff>
--- a/OuterData/СИС_37.11КИТО_МахницкийДС_ТЗ.docx
+++ b/OuterData/СИС_37.11КИТО_МахницкийДС_ТЗ.docx
@@ -705,7 +705,29 @@
           <w:szCs w:val="28"/>
           <w:lang w:eastAsia="ru-RU"/>
         </w:rPr>
-        <w:t>преподаватель СПО ________________________________________ Д.А. Ветров</w:t>
+        <w:t xml:space="preserve">преподаватель СПО _____________________________________ </w:t>
+      </w:r>
+      <w:proofErr w:type="gramStart"/>
+      <w:r>
+        <w:rPr>
+          <w:rFonts w:eastAsia="Times New Roman" w:cs="Times New Roman"/>
+          <w:bCs/>
+          <w:color w:val="000000"/>
+          <w:szCs w:val="28"/>
+          <w:lang w:eastAsia="ru-RU"/>
+        </w:rPr>
+        <w:t>О.Е.</w:t>
+      </w:r>
+      <w:proofErr w:type="gramEnd"/>
+      <w:r>
+        <w:rPr>
+          <w:rFonts w:eastAsia="Times New Roman" w:cs="Times New Roman"/>
+          <w:bCs/>
+          <w:color w:val="000000"/>
+          <w:szCs w:val="28"/>
+          <w:lang w:eastAsia="ru-RU"/>
+        </w:rPr>
+        <w:t xml:space="preserve"> Харламова</w:t>
       </w:r>
     </w:p>
     <w:p>
@@ -922,6 +944,7 @@
     <w:p>
       <w:pPr>
         <w:pStyle w:val="11"/>
+        <w:spacing w:after="0" w:line="360" w:lineRule="auto"/>
         <w:rPr>
           <w:rFonts w:asciiTheme="minorHAnsi" w:eastAsiaTheme="minorEastAsia" w:hAnsiTheme="minorHAnsi"/>
           <w:noProof/>
@@ -1024,6 +1047,7 @@
     <w:p>
       <w:pPr>
         <w:pStyle w:val="11"/>
+        <w:spacing w:after="0" w:line="360" w:lineRule="auto"/>
         <w:rPr>
           <w:rFonts w:asciiTheme="minorHAnsi" w:eastAsiaTheme="minorEastAsia" w:hAnsiTheme="minorHAnsi"/>
           <w:noProof/>
@@ -1102,6 +1126,7 @@
     <w:p>
       <w:pPr>
         <w:pStyle w:val="11"/>
+        <w:spacing w:after="0" w:line="360" w:lineRule="auto"/>
         <w:rPr>
           <w:rFonts w:asciiTheme="minorHAnsi" w:eastAsiaTheme="minorEastAsia" w:hAnsiTheme="minorHAnsi"/>
           <w:noProof/>
@@ -1183,6 +1208,7 @@
         <w:tabs>
           <w:tab w:val="right" w:leader="dot" w:pos="9628"/>
         </w:tabs>
+        <w:spacing w:after="0" w:line="360" w:lineRule="auto"/>
         <w:rPr>
           <w:rFonts w:asciiTheme="minorHAnsi" w:eastAsiaTheme="minorEastAsia" w:hAnsiTheme="minorHAnsi"/>
           <w:noProof/>
@@ -1273,6 +1299,7 @@
         <w:tabs>
           <w:tab w:val="right" w:leader="dot" w:pos="9628"/>
         </w:tabs>
+        <w:spacing w:after="0" w:line="360" w:lineRule="auto"/>
         <w:rPr>
           <w:rFonts w:asciiTheme="minorHAnsi" w:eastAsiaTheme="minorEastAsia" w:hAnsiTheme="minorHAnsi"/>
           <w:noProof/>
@@ -1363,6 +1390,7 @@
         <w:tabs>
           <w:tab w:val="right" w:leader="dot" w:pos="9628"/>
         </w:tabs>
+        <w:spacing w:after="0" w:line="360" w:lineRule="auto"/>
         <w:rPr>
           <w:rFonts w:asciiTheme="minorHAnsi" w:eastAsiaTheme="minorEastAsia" w:hAnsiTheme="minorHAnsi"/>
           <w:noProof/>
@@ -1453,6 +1481,7 @@
         <w:tabs>
           <w:tab w:val="right" w:leader="dot" w:pos="9628"/>
         </w:tabs>
+        <w:spacing w:after="0" w:line="360" w:lineRule="auto"/>
         <w:rPr>
           <w:rFonts w:asciiTheme="minorHAnsi" w:eastAsiaTheme="minorEastAsia" w:hAnsiTheme="minorHAnsi"/>
           <w:noProof/>
@@ -1543,6 +1572,7 @@
         <w:tabs>
           <w:tab w:val="right" w:leader="dot" w:pos="9628"/>
         </w:tabs>
+        <w:spacing w:after="0" w:line="360" w:lineRule="auto"/>
         <w:rPr>
           <w:rFonts w:asciiTheme="minorHAnsi" w:eastAsiaTheme="minorEastAsia" w:hAnsiTheme="minorHAnsi"/>
           <w:noProof/>
@@ -1633,6 +1663,7 @@
         <w:tabs>
           <w:tab w:val="right" w:leader="dot" w:pos="9628"/>
         </w:tabs>
+        <w:spacing w:after="0" w:line="360" w:lineRule="auto"/>
         <w:rPr>
           <w:rFonts w:asciiTheme="minorHAnsi" w:eastAsiaTheme="minorEastAsia" w:hAnsiTheme="minorHAnsi"/>
           <w:noProof/>
@@ -1723,6 +1754,7 @@
         <w:tabs>
           <w:tab w:val="right" w:leader="dot" w:pos="9628"/>
         </w:tabs>
+        <w:spacing w:after="0" w:line="360" w:lineRule="auto"/>
         <w:rPr>
           <w:rFonts w:asciiTheme="minorHAnsi" w:eastAsiaTheme="minorEastAsia" w:hAnsiTheme="minorHAnsi"/>
           <w:noProof/>
@@ -1810,6 +1842,7 @@
     <w:p>
       <w:pPr>
         <w:pStyle w:val="11"/>
+        <w:spacing w:after="0" w:line="360" w:lineRule="auto"/>
         <w:rPr>
           <w:rFonts w:asciiTheme="minorHAnsi" w:eastAsiaTheme="minorEastAsia" w:hAnsiTheme="minorHAnsi"/>
           <w:noProof/>
@@ -1888,6 +1921,7 @@
     <w:p>
       <w:pPr>
         <w:pStyle w:val="11"/>
+        <w:spacing w:after="0" w:line="360" w:lineRule="auto"/>
         <w:rPr>
           <w:rFonts w:asciiTheme="minorHAnsi" w:eastAsiaTheme="minorEastAsia" w:hAnsiTheme="minorHAnsi"/>
           <w:noProof/>
@@ -2023,8 +2057,8 @@
         <w:pStyle w:val="1"/>
       </w:pPr>
       <w:bookmarkStart w:id="2" w:name="_Toc157030178"/>
-      <w:bookmarkStart w:id="3" w:name="_Toc145810073"/>
-      <w:bookmarkStart w:id="4" w:name="_Toc178175655"/>
+      <w:bookmarkStart w:id="3" w:name="_Toc178175655"/>
+      <w:bookmarkStart w:id="4" w:name="_Toc145810073"/>
       <w:r>
         <w:lastRenderedPageBreak/>
         <w:t xml:space="preserve">1 </w:t>
@@ -2033,7 +2067,7 @@
       <w:r>
         <w:t>ОБЩИЕ СВЕДЕНИЯ</w:t>
       </w:r>
-      <w:bookmarkEnd w:id="4"/>
+      <w:bookmarkEnd w:id="3"/>
     </w:p>
     <w:p>
       <w:pPr>
@@ -2277,7 +2311,13 @@
       </w:r>
       <w:proofErr w:type="spellEnd"/>
       <w:r>
-        <w:t xml:space="preserve"> ИТ-проекта, представленной в приложении А.</w:t>
+        <w:t xml:space="preserve"> ИТ-проекта, представленной в приложении А</w:t>
+      </w:r>
+      <w:r>
+        <w:t>, с указанием альтернативной стоимости разработки</w:t>
+      </w:r>
+      <w:r>
+        <w:t>.</w:t>
       </w:r>
     </w:p>
     <w:p>
@@ -2366,6 +2406,9 @@
       </w:r>
       <w:r>
         <w:t>регистрация ФХЖ</w:t>
+      </w:r>
+      <w:r>
+        <w:t xml:space="preserve"> (Факт хозяйственной жизни)</w:t>
       </w:r>
       <w:r>
         <w:t>,</w:t>
@@ -5106,7 +5149,22 @@
         <w:rPr>
           <w:szCs w:val="28"/>
         </w:rPr>
-        <w:t>ы: - </w:t>
+        <w:t>ы:</w:t>
+      </w:r>
+    </w:p>
+    <w:p>
+      <w:pPr>
+        <w:widowControl w:val="0"/>
+        <w:ind w:firstLine="709"/>
+        <w:rPr>
+          <w:szCs w:val="28"/>
+        </w:rPr>
+      </w:pPr>
+      <w:r>
+        <w:rPr>
+          <w:szCs w:val="28"/>
+        </w:rPr>
+        <w:t>- </w:t>
       </w:r>
       <w:r>
         <w:rPr>
@@ -5120,12 +5178,15 @@
         </w:rPr>
         <w:t>,</w:t>
       </w:r>
-      <w:r>
-        <w:rPr>
-          <w:szCs w:val="28"/>
-        </w:rPr>
-        <w:t xml:space="preserve"> </w:t>
-      </w:r>
+    </w:p>
+    <w:p>
+      <w:pPr>
+        <w:widowControl w:val="0"/>
+        <w:ind w:firstLine="709"/>
+        <w:rPr>
+          <w:szCs w:val="28"/>
+        </w:rPr>
+      </w:pPr>
       <w:r>
         <w:rPr>
           <w:szCs w:val="28"/>
@@ -5149,7 +5210,22 @@
         <w:rPr>
           <w:szCs w:val="28"/>
         </w:rPr>
-        <w:t>, - хэширование паролей с использованием динамической соли</w:t>
+        <w:t>,</w:t>
+      </w:r>
+    </w:p>
+    <w:p>
+      <w:pPr>
+        <w:widowControl w:val="0"/>
+        <w:ind w:firstLine="709"/>
+        <w:rPr>
+          <w:szCs w:val="28"/>
+        </w:rPr>
+      </w:pPr>
+      <w:r>
+        <w:rPr>
+          <w:szCs w:val="28"/>
+        </w:rPr>
+        <w:t>- хэширование паролей с использованием динамической соли</w:t>
       </w:r>
       <w:r>
         <w:rPr>
@@ -5249,7 +5325,7 @@
             <v:path o:extrusionok="f" gradientshapeok="t" o:connecttype="rect"/>
             <o:lock v:ext="edit" aspectratio="t"/>
           </v:shapetype>
-          <v:shape id="_x0000_i1032" type="#_x0000_t75" style="width:264.95pt;height:601.9pt;mso-left-percent:-10001;mso-top-percent:-10001;mso-position-horizontal:absolute;mso-position-horizontal-relative:char;mso-position-vertical:absolute;mso-position-vertical-relative:line;mso-left-percent:-10001;mso-top-percent:-10001">
+          <v:shape id="_x0000_i1025" type="#_x0000_t75" style="width:264.95pt;height:601.9pt;mso-left-percent:-10001;mso-top-percent:-10001;mso-position-horizontal:absolute;mso-position-horizontal-relative:char;mso-position-vertical:absolute;mso-position-vertical-relative:line;mso-left-percent:-10001;mso-top-percent:-10001">
             <v:imagedata r:id="rId8" o:title="gantt diplom"/>
           </v:shape>
         </w:pict>
@@ -5341,6 +5417,9 @@
         <w:jc w:val="center"/>
       </w:pPr>
       <w:r>
+        <w:rPr>
+          <w:noProof/>
+        </w:rPr>
         <w:drawing>
           <wp:inline distT="0" distB="0" distL="0" distR="0" wp14:anchorId="13B0F16A" wp14:editId="406B1FFC">
             <wp:extent cx="6120130" cy="3675380"/>
@@ -5397,7 +5476,7 @@
         <w:t>информационной системы автоматизации продаж музыкального оборудования</w:t>
       </w:r>
     </w:p>
-    <w:bookmarkEnd w:id="3"/>
+    <w:bookmarkEnd w:id="4"/>
     <w:p>
       <w:pPr>
         <w:widowControl w:val="0"/>

</xml_diff>

<commit_message>
i added everything and nothing
</commit_message>
<xml_diff>
--- a/OuterData/СИС_37.11КИТО_МахницкийДС_ТЗ.docx
+++ b/OuterData/СИС_37.11КИТО_МахницкийДС_ТЗ.docx
@@ -4135,14 +4135,122 @@
           </w:p>
         </w:tc>
       </w:tr>
+      <w:tr>
+        <w:tc>
+          <w:tcPr>
+            <w:tcW w:w="456" w:type="dxa"/>
+          </w:tcPr>
+          <w:p>
+            <w:pPr>
+              <w:widowControl w:val="0"/>
+              <w:spacing w:line="240" w:lineRule="auto"/>
+              <w:jc w:val="center"/>
+              <w:rPr>
+                <w:sz w:val="24"/>
+                <w:szCs w:val="20"/>
+                <w:lang w:val="en-US"/>
+              </w:rPr>
+            </w:pPr>
+            <w:r>
+              <w:rPr>
+                <w:sz w:val="24"/>
+                <w:szCs w:val="20"/>
+                <w:lang w:val="en-US"/>
+              </w:rPr>
+              <w:lastRenderedPageBreak/>
+              <w:t>13</w:t>
+            </w:r>
+          </w:p>
+        </w:tc>
+        <w:tc>
+          <w:tcPr>
+            <w:tcW w:w="2516" w:type="dxa"/>
+          </w:tcPr>
+          <w:p>
+            <w:pPr>
+              <w:widowControl w:val="0"/>
+              <w:spacing w:line="240" w:lineRule="auto"/>
+              <w:jc w:val="left"/>
+              <w:rPr>
+                <w:sz w:val="24"/>
+                <w:szCs w:val="24"/>
+              </w:rPr>
+            </w:pPr>
+            <w:r>
+              <w:rPr>
+                <w:sz w:val="24"/>
+                <w:szCs w:val="24"/>
+              </w:rPr>
+              <w:t>Резервирование набора товаров</w:t>
+            </w:r>
+          </w:p>
+        </w:tc>
+        <w:tc>
+          <w:tcPr>
+            <w:tcW w:w="3544" w:type="dxa"/>
+          </w:tcPr>
+          <w:p>
+            <w:pPr>
+              <w:widowControl w:val="0"/>
+              <w:spacing w:line="240" w:lineRule="auto"/>
+              <w:jc w:val="left"/>
+              <w:rPr>
+                <w:sz w:val="24"/>
+                <w:szCs w:val="24"/>
+              </w:rPr>
+            </w:pPr>
+            <w:r>
+              <w:rPr>
+                <w:sz w:val="24"/>
+                <w:szCs w:val="24"/>
+              </w:rPr>
+              <w:t>Продажу с товарами, добавленными в корзину, можно оформить как зарезервированную.</w:t>
+            </w:r>
+          </w:p>
+        </w:tc>
+        <w:tc>
+          <w:tcPr>
+            <w:tcW w:w="3112" w:type="dxa"/>
+          </w:tcPr>
+          <w:p>
+            <w:pPr>
+              <w:widowControl w:val="0"/>
+              <w:spacing w:line="240" w:lineRule="auto"/>
+              <w:jc w:val="left"/>
+              <w:rPr>
+                <w:sz w:val="24"/>
+                <w:szCs w:val="20"/>
+              </w:rPr>
+            </w:pPr>
+            <w:r>
+              <w:rPr>
+                <w:sz w:val="24"/>
+                <w:szCs w:val="20"/>
+              </w:rPr>
+              <w:t>При резервации указывается дата забора клиентом данного товара.</w:t>
+            </w:r>
+          </w:p>
+        </w:tc>
+      </w:tr>
     </w:tbl>
     <w:p>
       <w:pPr>
         <w:pStyle w:val="2"/>
       </w:pPr>
       <w:bookmarkStart w:id="8" w:name="_Toc178175659"/>
-      <w:r>
-        <w:lastRenderedPageBreak/>
+    </w:p>
+    <w:p>
+      <w:pPr>
+        <w:rPr>
+          <w:lang w:eastAsia="ru-RU"/>
+        </w:rPr>
+      </w:pPr>
+    </w:p>
+    <w:p>
+      <w:pPr>
+        <w:pStyle w:val="2"/>
+      </w:pPr>
+      <w:r>
         <w:t>3.2 Требования к организации входных и выходных данных</w:t>
       </w:r>
       <w:bookmarkEnd w:id="8"/>
@@ -4399,6 +4507,7 @@
         <w:ind w:firstLine="709"/>
       </w:pPr>
       <w:r>
+        <w:lastRenderedPageBreak/>
         <w:t xml:space="preserve">Информационная система запускается на </w:t>
       </w:r>
       <w:r>
@@ -4411,378 +4520,429 @@
         <w:t>технического</w:t>
       </w:r>
       <w:r>
-        <w:t xml:space="preserve">. Для работы информационной системы требуется персонал </w:t>
-      </w:r>
-      <w:r>
+        <w:t>. Для работы информационной системы требуется персонал (пользователи):</w:t>
+      </w:r>
+      <w:r>
+        <w:t xml:space="preserve"> </w:t>
+      </w:r>
+      <w:r>
+        <w:t>менеджер складского учета</w:t>
+      </w:r>
+      <w:r>
+        <w:t>, продавец</w:t>
+      </w:r>
+      <w:r>
+        <w:t>, администратор</w:t>
+      </w:r>
+      <w:r>
+        <w:t>.</w:t>
+      </w:r>
+      <w:r>
+        <w:t xml:space="preserve"> </w:t>
+      </w:r>
+      <w:r>
+        <w:t>К квалификации пользователя специальные требования не предъявляются.</w:t>
+      </w:r>
+    </w:p>
+    <w:p>
+      <w:pPr>
+        <w:widowControl w:val="0"/>
+      </w:pPr>
+    </w:p>
+    <w:p>
+      <w:pPr>
+        <w:widowControl w:val="0"/>
+      </w:pPr>
+    </w:p>
+    <w:p>
+      <w:pPr>
+        <w:pStyle w:val="2"/>
+      </w:pPr>
+      <w:bookmarkStart w:id="11" w:name="_Toc178175662"/>
+      <w:r>
+        <w:t>3.5 Требования к составу и параметрам технических средств</w:t>
+      </w:r>
+      <w:bookmarkEnd w:id="11"/>
+    </w:p>
+    <w:p>
+      <w:pPr>
+        <w:widowControl w:val="0"/>
+        <w:ind w:firstLine="709"/>
+      </w:pPr>
+    </w:p>
+    <w:p>
+      <w:pPr>
+        <w:widowControl w:val="0"/>
+        <w:ind w:firstLine="709"/>
+      </w:pPr>
+      <w:r>
+        <w:t>Информационная система требует использования</w:t>
+      </w:r>
+      <w:r>
+        <w:t xml:space="preserve"> определенных</w:t>
+      </w:r>
+      <w:r>
+        <w:t xml:space="preserve"> технических средств</w:t>
+      </w:r>
+      <w:r>
+        <w:t>. Для самой системы необходим выделенный сервер, а для подключения к нему – любое подключенное к этому серверу устройство с установленным браузером.</w:t>
+      </w:r>
+    </w:p>
+    <w:p>
+      <w:pPr>
+        <w:widowControl w:val="0"/>
+      </w:pPr>
+    </w:p>
+    <w:p>
+      <w:pPr>
+        <w:widowControl w:val="0"/>
+      </w:pPr>
+    </w:p>
+    <w:p>
+      <w:pPr>
+        <w:pStyle w:val="2"/>
+      </w:pPr>
+      <w:bookmarkStart w:id="12" w:name="_Toc178175663"/>
+      <w:r>
+        <w:t xml:space="preserve">3.6 </w:t>
+      </w:r>
+      <w:r>
+        <w:t>Требования к информационной и программной совместимости</w:t>
+      </w:r>
+      <w:bookmarkEnd w:id="12"/>
+    </w:p>
+    <w:p>
+      <w:pPr>
+        <w:widowControl w:val="0"/>
+        <w:ind w:firstLine="709"/>
+      </w:pPr>
+    </w:p>
+    <w:p>
+      <w:pPr>
+        <w:ind w:firstLine="709"/>
+        <w:rPr>
+          <w:szCs w:val="28"/>
+        </w:rPr>
+      </w:pPr>
+      <w:r>
+        <w:rPr>
+          <w:szCs w:val="28"/>
+        </w:rPr>
+        <w:t>Исходные коды программы должны быть напи</w:t>
+      </w:r>
+      <w:r>
+        <w:rPr>
+          <w:szCs w:val="28"/>
+        </w:rPr>
+        <w:t>саны на языках</w:t>
+      </w:r>
+      <w:r>
+        <w:rPr>
+          <w:szCs w:val="28"/>
+        </w:rPr>
+        <w:t xml:space="preserve"> </w:t>
+      </w:r>
+      <w:r>
+        <w:rPr>
+          <w:szCs w:val="28"/>
+        </w:rPr>
+        <w:t>программирования</w:t>
+      </w:r>
+      <w:r>
+        <w:rPr>
+          <w:szCs w:val="28"/>
+        </w:rPr>
+        <w:t xml:space="preserve"> </w:t>
+      </w:r>
+      <w:r>
+        <w:rPr>
+          <w:szCs w:val="28"/>
+        </w:rPr>
+        <w:t>C#</w:t>
+      </w:r>
+      <w:r>
+        <w:rPr>
+          <w:szCs w:val="28"/>
+        </w:rPr>
+        <w:t xml:space="preserve">, </w:t>
+      </w:r>
+      <w:r>
+        <w:rPr>
+          <w:szCs w:val="28"/>
+          <w:lang w:val="en-US"/>
+        </w:rPr>
+        <w:t>JavaScript</w:t>
+      </w:r>
+      <w:r>
+        <w:rPr>
+          <w:szCs w:val="28"/>
+        </w:rPr>
+        <w:t>,</w:t>
+      </w:r>
+      <w:r>
+        <w:rPr>
+          <w:szCs w:val="28"/>
+        </w:rPr>
+        <w:t xml:space="preserve"> на языке разметк</w:t>
+      </w:r>
+      <w:r>
+        <w:rPr>
+          <w:szCs w:val="28"/>
+        </w:rPr>
+        <w:t>и</w:t>
+      </w:r>
+      <w:r>
+        <w:rPr>
+          <w:szCs w:val="28"/>
+        </w:rPr>
+        <w:t xml:space="preserve"> </w:t>
+      </w:r>
+      <w:r>
+        <w:rPr>
+          <w:szCs w:val="28"/>
+          <w:lang w:val="en-US"/>
+        </w:rPr>
+        <w:t>HTML</w:t>
+      </w:r>
+      <w:r>
+        <w:rPr>
+          <w:szCs w:val="28"/>
+        </w:rPr>
+        <w:t>,</w:t>
+      </w:r>
+      <w:r>
+        <w:rPr>
+          <w:szCs w:val="28"/>
+        </w:rPr>
+        <w:t xml:space="preserve"> с помощью таблицы стилей </w:t>
+      </w:r>
+      <w:r>
+        <w:rPr>
+          <w:szCs w:val="28"/>
+          <w:lang w:val="en-US"/>
+        </w:rPr>
+        <w:t>CSS</w:t>
+      </w:r>
+      <w:r>
+        <w:rPr>
+          <w:szCs w:val="28"/>
+        </w:rPr>
+        <w:t>.</w:t>
+      </w:r>
+    </w:p>
+    <w:p>
+      <w:pPr>
+        <w:widowControl w:val="0"/>
+        <w:ind w:firstLine="709"/>
+      </w:pPr>
+      <w:r>
+        <w:rPr>
+          <w:szCs w:val="28"/>
+        </w:rPr>
+        <w:t xml:space="preserve">Системные программные средства, используемые программой, должны быть представлены </w:t>
+      </w:r>
+      <w:r>
+        <w:rPr>
+          <w:szCs w:val="28"/>
+        </w:rPr>
+        <w:t>любой</w:t>
+      </w:r>
+      <w:r>
+        <w:rPr>
+          <w:szCs w:val="28"/>
+        </w:rPr>
+        <w:t xml:space="preserve"> </w:t>
+      </w:r>
+      <w:r>
+        <w:rPr>
+          <w:szCs w:val="28"/>
+        </w:rPr>
+        <w:t>лицензионной локализованной версией операционной</w:t>
+      </w:r>
+      <w:r>
+        <w:rPr>
+          <w:szCs w:val="28"/>
+        </w:rPr>
+        <w:t xml:space="preserve"> </w:t>
+      </w:r>
+      <w:r>
+        <w:rPr>
+          <w:szCs w:val="28"/>
+        </w:rPr>
+        <w:t xml:space="preserve">системы не ниже </w:t>
+      </w:r>
+      <w:r>
+        <w:rPr>
+          <w:szCs w:val="28"/>
+        </w:rPr>
+        <w:t xml:space="preserve">Windows </w:t>
+      </w:r>
+      <w:r>
+        <w:rPr>
+          <w:szCs w:val="28"/>
+        </w:rPr>
+        <w:t>10</w:t>
+      </w:r>
+      <w:r>
+        <w:rPr>
+          <w:szCs w:val="28"/>
+        </w:rPr>
+        <w:t xml:space="preserve">. На системе должен быть установлен </w:t>
+      </w:r>
+      <w:r>
+        <w:rPr>
+          <w:szCs w:val="28"/>
+          <w:lang w:val="en-US"/>
+        </w:rPr>
+        <w:t>ASP</w:t>
+      </w:r>
+      <w:r>
+        <w:rPr>
+          <w:szCs w:val="28"/>
+        </w:rPr>
+        <w:t xml:space="preserve">.NET </w:t>
+      </w:r>
+      <w:r>
+        <w:rPr>
+          <w:szCs w:val="28"/>
+          <w:lang w:val="en-US"/>
+        </w:rPr>
+        <w:t>Core</w:t>
+      </w:r>
+      <w:r>
+        <w:rPr>
+          <w:szCs w:val="28"/>
+        </w:rPr>
+        <w:t xml:space="preserve"> 8.0</w:t>
+      </w:r>
+      <w:r>
+        <w:rPr>
+          <w:szCs w:val="28"/>
+        </w:rPr>
+        <w:t>.</w:t>
+      </w:r>
+    </w:p>
+    <w:p>
+      <w:pPr>
+        <w:widowControl w:val="0"/>
+      </w:pPr>
+    </w:p>
+    <w:p>
+      <w:pPr>
+        <w:widowControl w:val="0"/>
+      </w:pPr>
+    </w:p>
+    <w:p>
+      <w:pPr>
+        <w:pStyle w:val="2"/>
+      </w:pPr>
+      <w:bookmarkStart w:id="13" w:name="_Toc178175664"/>
+      <w:r>
+        <w:t xml:space="preserve">3.7 </w:t>
+      </w:r>
+      <w:r>
+        <w:t xml:space="preserve">Требования к информационной </w:t>
+      </w:r>
+      <w:r>
+        <w:t>безопасности</w:t>
+      </w:r>
+      <w:bookmarkEnd w:id="13"/>
+    </w:p>
+    <w:p>
+      <w:pPr>
+        <w:widowControl w:val="0"/>
+        <w:ind w:firstLine="709"/>
+      </w:pPr>
+    </w:p>
+    <w:p>
+      <w:pPr>
+        <w:widowControl w:val="0"/>
+        <w:ind w:firstLine="709"/>
+        <w:rPr>
+          <w:szCs w:val="28"/>
+        </w:rPr>
+      </w:pPr>
+      <w:r>
+        <w:t xml:space="preserve">Обеспечение безопасности </w:t>
+      </w:r>
+      <w:r>
+        <w:t xml:space="preserve">ИС </w:t>
+      </w:r>
+      <w:r>
+        <w:rPr>
+          <w:rFonts w:eastAsia="Times New Roman" w:cs="Times New Roman"/>
+          <w:color w:val="000000"/>
+          <w:szCs w:val="28"/>
+          <w:lang w:eastAsia="ru-RU"/>
+        </w:rPr>
+        <w:t xml:space="preserve">автоматизации продаж музыкального </w:t>
+      </w:r>
+      <w:r>
+        <w:rPr>
+          <w:rFonts w:eastAsia="Times New Roman" w:cs="Times New Roman"/>
+          <w:color w:val="000000"/>
+          <w:szCs w:val="28"/>
+          <w:lang w:eastAsia="ru-RU"/>
+        </w:rPr>
         <w:lastRenderedPageBreak/>
-        <w:t>(пользователи):</w:t>
-      </w:r>
-      <w:r>
-        <w:t xml:space="preserve"> </w:t>
-      </w:r>
-      <w:r>
-        <w:t>менеджер складского учета</w:t>
-      </w:r>
-      <w:r>
-        <w:t>, продавец</w:t>
-      </w:r>
-      <w:r>
-        <w:t>, администратор</w:t>
-      </w:r>
-      <w:r>
-        <w:t>.</w:t>
-      </w:r>
-      <w:r>
-        <w:t xml:space="preserve"> </w:t>
-      </w:r>
-      <w:r>
-        <w:t>К квалификации пользователя специальные требования не предъявляются.</w:t>
-      </w:r>
-    </w:p>
-    <w:p>
-      <w:pPr>
-        <w:widowControl w:val="0"/>
-      </w:pPr>
-    </w:p>
-    <w:p>
-      <w:pPr>
-        <w:widowControl w:val="0"/>
-      </w:pPr>
-    </w:p>
-    <w:p>
-      <w:pPr>
-        <w:pStyle w:val="2"/>
-      </w:pPr>
-      <w:bookmarkStart w:id="11" w:name="_Toc178175662"/>
-      <w:r>
-        <w:t>3.5 Требования к составу и параметрам технических средств</w:t>
-      </w:r>
-      <w:bookmarkEnd w:id="11"/>
+        <w:t>оборудования</w:t>
+      </w:r>
+      <w:r>
+        <w:rPr>
+          <w:szCs w:val="28"/>
+        </w:rPr>
+        <w:t xml:space="preserve"> должно удовлетворять следующим требованиям:</w:t>
+      </w:r>
     </w:p>
     <w:p>
       <w:pPr>
         <w:widowControl w:val="0"/>
         <w:ind w:firstLine="709"/>
-      </w:pPr>
+        <w:rPr>
+          <w:szCs w:val="28"/>
+        </w:rPr>
+      </w:pPr>
+      <w:r>
+        <w:rPr>
+          <w:szCs w:val="28"/>
+        </w:rPr>
+        <w:t>- </w:t>
+      </w:r>
+      <w:r>
+        <w:rPr>
+          <w:szCs w:val="28"/>
+        </w:rPr>
+        <w:t xml:space="preserve">защита </w:t>
+      </w:r>
+      <w:r>
+        <w:rPr>
+          <w:szCs w:val="28"/>
+        </w:rPr>
+        <w:t>ИС</w:t>
+      </w:r>
+      <w:r>
+        <w:rPr>
+          <w:szCs w:val="28"/>
+        </w:rPr>
+        <w:t xml:space="preserve"> должна обеспечиваться комплексом программн</w:t>
+      </w:r>
+      <w:r>
+        <w:rPr>
+          <w:szCs w:val="28"/>
+        </w:rPr>
+        <w:t>ых средств</w:t>
+      </w:r>
+      <w:r>
+        <w:rPr>
+          <w:szCs w:val="28"/>
+        </w:rPr>
+        <w:t>,</w:t>
+      </w:r>
     </w:p>
     <w:p>
       <w:pPr>
         <w:widowControl w:val="0"/>
         <w:ind w:firstLine="709"/>
-      </w:pPr>
-      <w:r>
-        <w:t>Информационная система требует использования</w:t>
-      </w:r>
-      <w:r>
-        <w:t xml:space="preserve"> определенных</w:t>
-      </w:r>
-      <w:r>
-        <w:t xml:space="preserve"> технических средств</w:t>
-      </w:r>
-      <w:r>
-        <w:t>. Для самой системы необходим выделенный сервер, а для подключения к нему – любое подключенное к этому серверу устройство с установленным браузером.</w:t>
-      </w:r>
-    </w:p>
-    <w:p>
-      <w:pPr>
-        <w:widowControl w:val="0"/>
-      </w:pPr>
-    </w:p>
-    <w:p>
-      <w:pPr>
-        <w:widowControl w:val="0"/>
-      </w:pPr>
-    </w:p>
-    <w:p>
-      <w:pPr>
-        <w:pStyle w:val="2"/>
-      </w:pPr>
-      <w:bookmarkStart w:id="12" w:name="_Toc178175663"/>
-      <w:r>
-        <w:t xml:space="preserve">3.6 </w:t>
-      </w:r>
-      <w:r>
-        <w:t>Требования к информационной и программной совместимости</w:t>
-      </w:r>
-      <w:bookmarkEnd w:id="12"/>
-    </w:p>
-    <w:p>
-      <w:pPr>
-        <w:widowControl w:val="0"/>
-        <w:ind w:firstLine="709"/>
-      </w:pPr>
-    </w:p>
-    <w:p>
-      <w:pPr>
-        <w:ind w:firstLine="709"/>
-        <w:rPr>
-          <w:szCs w:val="28"/>
-        </w:rPr>
-      </w:pPr>
-      <w:r>
-        <w:rPr>
-          <w:szCs w:val="28"/>
-        </w:rPr>
-        <w:t>Исходные коды программы должны быть напи</w:t>
-      </w:r>
-      <w:r>
-        <w:rPr>
-          <w:szCs w:val="28"/>
-        </w:rPr>
-        <w:t>саны на языках</w:t>
-      </w:r>
-      <w:r>
-        <w:rPr>
-          <w:szCs w:val="28"/>
-        </w:rPr>
-        <w:t xml:space="preserve"> </w:t>
-      </w:r>
-      <w:r>
-        <w:rPr>
-          <w:szCs w:val="28"/>
-        </w:rPr>
-        <w:t>программирования</w:t>
-      </w:r>
-      <w:r>
-        <w:rPr>
-          <w:szCs w:val="28"/>
-        </w:rPr>
-        <w:t xml:space="preserve"> </w:t>
-      </w:r>
-      <w:r>
-        <w:rPr>
-          <w:szCs w:val="28"/>
-        </w:rPr>
-        <w:t>C#</w:t>
-      </w:r>
-      <w:r>
-        <w:rPr>
-          <w:szCs w:val="28"/>
-        </w:rPr>
-        <w:t xml:space="preserve">, </w:t>
-      </w:r>
-      <w:r>
-        <w:rPr>
-          <w:szCs w:val="28"/>
-          <w:lang w:val="en-US"/>
-        </w:rPr>
-        <w:t>JavaScript</w:t>
-      </w:r>
-      <w:r>
-        <w:rPr>
-          <w:szCs w:val="28"/>
-        </w:rPr>
-        <w:t>,</w:t>
-      </w:r>
-      <w:r>
-        <w:rPr>
-          <w:szCs w:val="28"/>
-        </w:rPr>
-        <w:t xml:space="preserve"> на языке разметк</w:t>
-      </w:r>
-      <w:r>
-        <w:rPr>
-          <w:szCs w:val="28"/>
-        </w:rPr>
-        <w:t>и</w:t>
-      </w:r>
-      <w:r>
-        <w:rPr>
-          <w:szCs w:val="28"/>
-        </w:rPr>
-        <w:t xml:space="preserve"> </w:t>
-      </w:r>
-      <w:r>
-        <w:rPr>
-          <w:szCs w:val="28"/>
-          <w:lang w:val="en-US"/>
-        </w:rPr>
-        <w:t>HTML</w:t>
-      </w:r>
-      <w:r>
-        <w:rPr>
-          <w:szCs w:val="28"/>
-        </w:rPr>
-        <w:t>,</w:t>
-      </w:r>
-      <w:r>
-        <w:rPr>
-          <w:szCs w:val="28"/>
-        </w:rPr>
-        <w:t xml:space="preserve"> с помощью таблицы стилей </w:t>
-      </w:r>
-      <w:r>
-        <w:rPr>
-          <w:szCs w:val="28"/>
-          <w:lang w:val="en-US"/>
-        </w:rPr>
-        <w:t>CSS</w:t>
-      </w:r>
-      <w:r>
-        <w:rPr>
-          <w:szCs w:val="28"/>
-        </w:rPr>
-        <w:t>.</w:t>
-      </w:r>
-    </w:p>
-    <w:p>
-      <w:pPr>
-        <w:widowControl w:val="0"/>
-        <w:ind w:firstLine="709"/>
-      </w:pPr>
-      <w:r>
-        <w:rPr>
-          <w:szCs w:val="28"/>
-        </w:rPr>
-        <w:t xml:space="preserve">Системные программные средства, используемые программой, должны быть представлены </w:t>
-      </w:r>
-      <w:r>
-        <w:rPr>
-          <w:szCs w:val="28"/>
-        </w:rPr>
-        <w:t>любой</w:t>
-      </w:r>
-      <w:r>
-        <w:rPr>
-          <w:szCs w:val="28"/>
-        </w:rPr>
-        <w:t xml:space="preserve"> </w:t>
-      </w:r>
-      <w:r>
-        <w:rPr>
-          <w:szCs w:val="28"/>
-        </w:rPr>
-        <w:t>лицензионной локализованной версией операционной</w:t>
-      </w:r>
-      <w:r>
-        <w:rPr>
-          <w:szCs w:val="28"/>
-        </w:rPr>
-        <w:t xml:space="preserve"> </w:t>
-      </w:r>
-      <w:r>
-        <w:rPr>
-          <w:szCs w:val="28"/>
-        </w:rPr>
-        <w:t xml:space="preserve">системы не ниже </w:t>
-      </w:r>
-      <w:r>
-        <w:rPr>
-          <w:szCs w:val="28"/>
-        </w:rPr>
-        <w:t xml:space="preserve">Windows </w:t>
-      </w:r>
-      <w:r>
-        <w:rPr>
-          <w:szCs w:val="28"/>
-        </w:rPr>
-        <w:t>10</w:t>
-      </w:r>
-      <w:r>
-        <w:rPr>
-          <w:szCs w:val="28"/>
-        </w:rPr>
-        <w:t xml:space="preserve">. На системе должен быть установлен </w:t>
-      </w:r>
-      <w:r>
-        <w:rPr>
-          <w:szCs w:val="28"/>
-          <w:lang w:val="en-US"/>
-        </w:rPr>
-        <w:t>ASP</w:t>
-      </w:r>
-      <w:r>
-        <w:rPr>
-          <w:szCs w:val="28"/>
-        </w:rPr>
-        <w:t xml:space="preserve">.NET </w:t>
-      </w:r>
-      <w:r>
-        <w:rPr>
-          <w:szCs w:val="28"/>
-          <w:lang w:val="en-US"/>
-        </w:rPr>
-        <w:t>Core</w:t>
-      </w:r>
-      <w:r>
-        <w:rPr>
-          <w:szCs w:val="28"/>
-        </w:rPr>
-        <w:t xml:space="preserve"> 8.0</w:t>
-      </w:r>
-      <w:r>
-        <w:rPr>
-          <w:szCs w:val="28"/>
-        </w:rPr>
-        <w:t>.</w:t>
-      </w:r>
-    </w:p>
-    <w:p>
-      <w:pPr>
-        <w:widowControl w:val="0"/>
-      </w:pPr>
-    </w:p>
-    <w:p>
-      <w:pPr>
-        <w:widowControl w:val="0"/>
-      </w:pPr>
-    </w:p>
-    <w:p>
-      <w:pPr>
-        <w:pStyle w:val="2"/>
-      </w:pPr>
-      <w:bookmarkStart w:id="13" w:name="_Toc178175664"/>
-      <w:r>
-        <w:t xml:space="preserve">3.7 </w:t>
-      </w:r>
-      <w:r>
-        <w:t xml:space="preserve">Требования к информационной </w:t>
-      </w:r>
-      <w:r>
-        <w:t>безопасности</w:t>
-      </w:r>
-      <w:bookmarkEnd w:id="13"/>
-    </w:p>
-    <w:p>
-      <w:pPr>
-        <w:widowControl w:val="0"/>
-        <w:ind w:firstLine="709"/>
-      </w:pPr>
-    </w:p>
-    <w:p>
-      <w:pPr>
-        <w:widowControl w:val="0"/>
-        <w:ind w:firstLine="709"/>
-        <w:rPr>
-          <w:szCs w:val="28"/>
-        </w:rPr>
-      </w:pPr>
-      <w:r>
-        <w:t xml:space="preserve">Обеспечение безопасности </w:t>
-      </w:r>
-      <w:r>
-        <w:t xml:space="preserve">ИС </w:t>
-      </w:r>
-      <w:r>
-        <w:rPr>
-          <w:rFonts w:eastAsia="Times New Roman" w:cs="Times New Roman"/>
-          <w:color w:val="000000"/>
-          <w:szCs w:val="28"/>
-          <w:lang w:eastAsia="ru-RU"/>
-        </w:rPr>
-        <w:t>автоматизации продаж музыкального оборудования</w:t>
-      </w:r>
-      <w:r>
-        <w:rPr>
-          <w:szCs w:val="28"/>
-        </w:rPr>
-        <w:t xml:space="preserve"> должно удовлетворять следующим требованиям:</w:t>
-      </w:r>
-    </w:p>
-    <w:p>
-      <w:pPr>
-        <w:widowControl w:val="0"/>
-        <w:ind w:firstLine="709"/>
         <w:rPr>
           <w:szCs w:val="28"/>
         </w:rPr>
@@ -4797,7 +4957,19 @@
         <w:rPr>
           <w:szCs w:val="28"/>
         </w:rPr>
-        <w:t xml:space="preserve">защита </w:t>
+        <w:t>программн</w:t>
+      </w:r>
+      <w:r>
+        <w:rPr>
+          <w:szCs w:val="28"/>
+        </w:rPr>
+        <w:t>ые</w:t>
+      </w:r>
+      <w:r>
+        <w:rPr>
+          <w:szCs w:val="28"/>
+        </w:rPr>
+        <w:t xml:space="preserve"> средства защиты не должны существенно ухудшать основные функциональные характеристики </w:t>
       </w:r>
       <w:r>
         <w:rPr>
@@ -4809,71 +4981,7 @@
         <w:rPr>
           <w:szCs w:val="28"/>
         </w:rPr>
-        <w:t xml:space="preserve"> должна обеспечиваться комплексом программн</w:t>
-      </w:r>
-      <w:r>
-        <w:rPr>
-          <w:szCs w:val="28"/>
-        </w:rPr>
-        <w:t>ых средств</w:t>
-      </w:r>
-      <w:r>
-        <w:rPr>
-          <w:szCs w:val="28"/>
-        </w:rPr>
-        <w:t>,</w:t>
-      </w:r>
-    </w:p>
-    <w:p>
-      <w:pPr>
-        <w:widowControl w:val="0"/>
-        <w:ind w:firstLine="709"/>
-        <w:rPr>
-          <w:szCs w:val="28"/>
-        </w:rPr>
-      </w:pPr>
-      <w:r>
-        <w:rPr>
-          <w:szCs w:val="28"/>
-        </w:rPr>
-        <w:t>- </w:t>
-      </w:r>
-      <w:r>
-        <w:rPr>
-          <w:szCs w:val="28"/>
-        </w:rPr>
-        <w:t>программн</w:t>
-      </w:r>
-      <w:r>
-        <w:rPr>
-          <w:szCs w:val="28"/>
-        </w:rPr>
-        <w:t>ые</w:t>
-      </w:r>
-      <w:r>
-        <w:rPr>
-          <w:szCs w:val="28"/>
-        </w:rPr>
-        <w:t xml:space="preserve"> средства защиты не должны существенно ухудшать основные функциональные характеристики </w:t>
-      </w:r>
-      <w:r>
-        <w:rPr>
-          <w:szCs w:val="28"/>
-        </w:rPr>
-        <w:t>ИС</w:t>
-      </w:r>
-      <w:r>
-        <w:rPr>
-          <w:szCs w:val="28"/>
-        </w:rPr>
-        <w:t xml:space="preserve"> (надежность, быстродействие, </w:t>
-      </w:r>
-      <w:r>
-        <w:rPr>
-          <w:szCs w:val="28"/>
-        </w:rPr>
-        <w:lastRenderedPageBreak/>
-        <w:t>возможность изменения конфигурации).</w:t>
+        <w:t xml:space="preserve"> (надежность, быстродействие, возможность изменения конфигурации).</w:t>
       </w:r>
     </w:p>
     <w:p>
@@ -5430,7 +5538,6 @@
         <w:docPartUnique/>
       </w:docPartObj>
     </w:sdtPr>
-    <w:sdtEndPr/>
     <w:sdtContent>
       <w:p>
         <w:pPr>

</xml_diff>